<commit_message>
fixing paper format and minor changes
</commit_message>
<xml_diff>
--- a/MYSEProject/Documentation/Implement Anomaly Detection Sample.docx
+++ b/MYSEProject/Documentation/Implement Anomaly Detection Sample.docx
@@ -375,14 +375,7 @@
                 <w:rFonts w:ascii="Times New Roman" w:eastAsia="Times New Roman" w:hAnsi="Times New Roman" w:cs="Times New Roman"/>
                 <w:sz w:val="18"/>
               </w:rPr>
-              <w:t>s</w:t>
-            </w:r>
-            <w:r>
-              <w:rPr>
-                <w:rFonts w:ascii="Times New Roman" w:eastAsia="Times New Roman" w:hAnsi="Times New Roman" w:cs="Times New Roman"/>
-                <w:sz w:val="18"/>
-              </w:rPr>
-              <w:t>u</w:t>
+              <w:t>su</w:t>
             </w:r>
             <w:r>
               <w:rPr>
@@ -901,9 +894,8 @@
           <w:szCs w:val="20"/>
           <w14:ligatures w14:val="none"/>
         </w:rPr>
-        <w:t xml:space="preserve">The neocortex is a densely interconnected network of neurons structured in layers that is in charge of higher-order cognitive processes in humans, including language processing, sensory perception, spatial reasoning, and decision-making. By using a hierarchical structure of regions and layers, each made up of computational units known as cortical columns, HTM CLA aims to imitate this </w:t>
-      </w:r>
-      <w:proofErr w:type="gramStart"/>
+        <w:t>The neocortex is a densely interconnected network of neurons structured in layers that is in charge of higher-order cognitive processes in humans, including language processing, sensory perception, spatial reasoning, and decision-making. By using a hierarchical structure of regions and layers, each made up of computational units known as cortical columns, HTM CLA aims to imitate this design</w:t>
+      </w:r>
       <w:r>
         <w:rPr>
           <w:rFonts w:ascii="Times New Roman" w:eastAsia="Times New Roman" w:hAnsi="Times New Roman" w:cs="Times New Roman"/>
@@ -913,7 +905,7 @@
           <w:szCs w:val="20"/>
           <w14:ligatures w14:val="none"/>
         </w:rPr>
-        <w:t>design</w:t>
+        <w:t>.</w:t>
       </w:r>
       <w:r>
         <w:rPr>
@@ -924,8 +916,9 @@
           <w:szCs w:val="20"/>
           <w14:ligatures w14:val="none"/>
         </w:rPr>
-        <w:t>.</w:t>
-      </w:r>
+        <w:t xml:space="preserve"> </w:t>
+      </w:r>
+      <w:proofErr w:type="gramStart"/>
       <w:r>
         <w:rPr>
           <w:rFonts w:ascii="Times New Roman" w:eastAsia="Times New Roman" w:hAnsi="Times New Roman" w:cs="Times New Roman"/>
@@ -1184,7 +1177,6 @@
         </w:rPr>
         <w:t xml:space="preserve">. </w:t>
       </w:r>
-      <w:proofErr w:type="gramStart"/>
       <w:r>
         <w:rPr>
           <w:rFonts w:ascii="Times New Roman" w:eastAsia="Times New Roman" w:hAnsi="Times New Roman" w:cs="Times New Roman"/>
@@ -1196,7 +1188,6 @@
         </w:rPr>
         <w:t>[</w:t>
       </w:r>
-      <w:proofErr w:type="gramEnd"/>
       <w:r>
         <w:rPr>
           <w:rFonts w:ascii="Times New Roman" w:eastAsia="Times New Roman" w:hAnsi="Times New Roman" w:cs="Times New Roman"/>
@@ -1259,14 +1250,7 @@
           <w:rFonts w:ascii="Times New Roman" w:eastAsia="Times New Roman" w:hAnsi="Times New Roman" w:cs="Times New Roman"/>
           <w:sz w:val="18"/>
         </w:rPr>
-        <w:t xml:space="preserve">Figure 1 shows how input data is </w:t>
-      </w:r>
-      <w:r>
-        <w:rPr>
-          <w:rFonts w:ascii="Times New Roman" w:eastAsia="Times New Roman" w:hAnsi="Times New Roman" w:cs="Times New Roman"/>
-          <w:sz w:val="18"/>
-        </w:rPr>
-        <w:t xml:space="preserve">processed in </w:t>
+        <w:t xml:space="preserve">Figure 1 shows how input data is processed in </w:t>
       </w:r>
       <w:r>
         <w:rPr>
@@ -1400,7 +1384,25 @@
           <w:szCs w:val="20"/>
           <w14:ligatures w14:val="none"/>
         </w:rPr>
-        <w:t xml:space="preserve"> </w:t>
+        <w:t xml:space="preserve"> [1]</w:t>
+      </w:r>
+    </w:p>
+    <w:p>
+      <w:pPr>
+        <w:spacing w:after="157"/>
+        <w:ind w:left="-2"/>
+        <w:jc w:val="both"/>
+        <w:rPr>
+          <w:rFonts w:ascii="Times New Roman" w:hAnsi="Times New Roman" w:cs="Times New Roman"/>
+          <w:sz w:val="20"/>
+        </w:rPr>
+      </w:pPr>
+      <w:r>
+        <w:rPr>
+          <w:rFonts w:ascii="Times New Roman" w:hAnsi="Times New Roman" w:cs="Times New Roman"/>
+          <w:sz w:val="20"/>
+        </w:rPr>
+        <w:t>Once the HTM network has learned temporal patterns in the input data, it can make predictions and infer future states based on the current input and past context. During inference, the network activates predictive cells based on the input data, allowing it to anticipate the next likely input in the sequence.</w:t>
       </w:r>
       <w:r>
         <w:rPr>
@@ -1411,7 +1413,7 @@
           <w:szCs w:val="20"/>
           <w14:ligatures w14:val="none"/>
         </w:rPr>
-        <w:t>[1]</w:t>
+        <w:t xml:space="preserve"> [1]</w:t>
       </w:r>
     </w:p>
     <w:p>
@@ -1429,7 +1431,7 @@
           <w:rFonts w:ascii="Times New Roman" w:hAnsi="Times New Roman" w:cs="Times New Roman"/>
           <w:sz w:val="20"/>
         </w:rPr>
-        <w:t>Once the HTM network has learned temporal patterns in the input data, it can make predictions and infer future states based on the current input and past context. During inference, the network activates predictive cells based on the input data, allowing it to anticipate the next likely input in the sequence.</w:t>
+        <w:t>HTM systems continuously learn and adapt to changing input patterns through feedback mechanisms. When the predicted input matches the actual input, the network reinforces its connections and learns from the correct predictions. Conversely, when there's a prediction error, the network adjusts its connections to improve future predictions.</w:t>
       </w:r>
       <w:r>
         <w:rPr>
@@ -1469,7 +1471,7 @@
           <w:rFonts w:ascii="Times New Roman" w:hAnsi="Times New Roman" w:cs="Times New Roman"/>
           <w:sz w:val="20"/>
         </w:rPr>
-        <w:t>HTM systems continuously learn and adapt to changing input patterns through feedback mechanisms. When the predicted input matches the actual input, the network reinforces its connections and learns from the correct predictions. Conversely, when there's a prediction error, the network adjusts its connections to improve future predictions.</w:t>
+        <w:t>In addition to inference and prediction, HTM systems can also detect anomalies or deviations from expected input patterns. Anomalies are identified when the input data significantly diverges from the learned predictive model, indicating potential unusual or unexpected events.</w:t>
       </w:r>
       <w:r>
         <w:rPr>
@@ -1496,46 +1498,6 @@
     </w:p>
     <w:p>
       <w:pPr>
-        <w:spacing w:after="157"/>
-        <w:ind w:left="-2"/>
-        <w:jc w:val="both"/>
-        <w:rPr>
-          <w:rFonts w:ascii="Times New Roman" w:hAnsi="Times New Roman" w:cs="Times New Roman"/>
-          <w:sz w:val="20"/>
-        </w:rPr>
-      </w:pPr>
-      <w:r>
-        <w:rPr>
-          <w:rFonts w:ascii="Times New Roman" w:hAnsi="Times New Roman" w:cs="Times New Roman"/>
-          <w:sz w:val="20"/>
-        </w:rPr>
-        <w:t>In addition to inference and prediction, HTM systems can also detect anomalies or deviations from expected input patterns. Anomalies are identified when the input data significantly diverges from the learned predictive model, indicating potential unusual or unexpected events.</w:t>
-      </w:r>
-      <w:r>
-        <w:rPr>
-          <w:rFonts w:ascii="Times New Roman" w:eastAsia="Times New Roman" w:hAnsi="Times New Roman" w:cs="Times New Roman"/>
-          <w:color w:val="auto"/>
-          <w:kern w:val="0"/>
-          <w:sz w:val="18"/>
-          <w:szCs w:val="20"/>
-          <w14:ligatures w14:val="none"/>
-        </w:rPr>
-        <w:t xml:space="preserve"> </w:t>
-      </w:r>
-      <w:r>
-        <w:rPr>
-          <w:rFonts w:ascii="Times New Roman" w:eastAsia="Times New Roman" w:hAnsi="Times New Roman" w:cs="Times New Roman"/>
-          <w:color w:val="auto"/>
-          <w:kern w:val="0"/>
-          <w:sz w:val="18"/>
-          <w:szCs w:val="20"/>
-          <w14:ligatures w14:val="none"/>
-        </w:rPr>
-        <w:t>[1]</w:t>
-      </w:r>
-    </w:p>
-    <w:p>
-      <w:pPr>
         <w:pStyle w:val="Heading1"/>
         <w:ind w:left="307" w:right="92" w:hanging="307"/>
       </w:pPr>
@@ -1611,14 +1573,7 @@
           <w:rFonts w:ascii="Times New Roman" w:eastAsia="Times New Roman" w:hAnsi="Times New Roman" w:cs="Times New Roman"/>
           <w:sz w:val="20"/>
         </w:rPr>
-        <w:t>, we are going to use artificiall</w:t>
-      </w:r>
-      <w:r>
-        <w:rPr>
-          <w:rFonts w:ascii="Times New Roman" w:eastAsia="Times New Roman" w:hAnsi="Times New Roman" w:cs="Times New Roman"/>
-          <w:sz w:val="20"/>
-        </w:rPr>
-        <w:t>y generated</w:t>
+        <w:t>, we are going to use artificially generated</w:t>
       </w:r>
       <w:r>
         <w:rPr>
@@ -1687,6 +1642,7 @@
         </w:rPr>
         <w:t xml:space="preserve">, </w:t>
       </w:r>
+      <w:proofErr w:type="spellStart"/>
       <w:r>
         <w:rPr>
           <w:rFonts w:ascii="Times New Roman" w:eastAsia="Times New Roman" w:hAnsi="Times New Roman" w:cs="Times New Roman"/>
@@ -1694,19 +1650,13 @@
         </w:rPr>
         <w:t>train_data</w:t>
       </w:r>
-      <w:r>
-        <w:rPr>
-          <w:rFonts w:ascii="Times New Roman" w:eastAsia="Times New Roman" w:hAnsi="Times New Roman" w:cs="Times New Roman"/>
-          <w:sz w:val="20"/>
-        </w:rPr>
-        <w:t xml:space="preserve"> (or learn</w:t>
-      </w:r>
-      <w:r>
-        <w:rPr>
-          <w:rFonts w:ascii="Times New Roman" w:eastAsia="Times New Roman" w:hAnsi="Times New Roman" w:cs="Times New Roman"/>
-          <w:sz w:val="20"/>
-        </w:rPr>
-        <w:t>ing)</w:t>
+      <w:proofErr w:type="spellEnd"/>
+      <w:r>
+        <w:rPr>
+          <w:rFonts w:ascii="Times New Roman" w:eastAsia="Times New Roman" w:hAnsi="Times New Roman" w:cs="Times New Roman"/>
+          <w:sz w:val="20"/>
+        </w:rPr>
+        <w:t xml:space="preserve"> (or learning)</w:t>
       </w:r>
       <w:r>
         <w:rPr>
@@ -1722,8 +1672,6 @@
         </w:rPr>
         <w:t>n</w:t>
       </w:r>
-      <w:bookmarkStart w:id="0" w:name="_GoBack"/>
-      <w:bookmarkEnd w:id="0"/>
       <w:r>
         <w:rPr>
           <w:rFonts w:ascii="Times New Roman" w:eastAsia="Times New Roman" w:hAnsi="Times New Roman" w:cs="Times New Roman"/>
@@ -1834,21 +1782,7 @@
           <w:rFonts w:ascii="Times New Roman" w:eastAsia="Times New Roman" w:hAnsi="Times New Roman" w:cs="Times New Roman"/>
           <w:sz w:val="20"/>
         </w:rPr>
-        <w:t xml:space="preserve"> After that </w:t>
-      </w:r>
-      <w:r>
-        <w:rPr>
-          <w:rFonts w:ascii="Times New Roman" w:eastAsia="Times New Roman" w:hAnsi="Times New Roman" w:cs="Times New Roman"/>
-          <w:sz w:val="20"/>
-        </w:rPr>
-        <w:t>are going to take a part of numerical sequence, trim it in the beginning, from all the numeric sequences of the predicting data and use it to predict anomalies in our data which we have placed earlier, and this will be automatically done,</w:t>
-      </w:r>
-      <w:r>
-        <w:rPr>
-          <w:rFonts w:ascii="Times New Roman" w:eastAsia="Times New Roman" w:hAnsi="Times New Roman" w:cs="Times New Roman"/>
-          <w:sz w:val="20"/>
-        </w:rPr>
-        <w:t xml:space="preserve"> without user</w:t>
+        <w:t xml:space="preserve"> After that are going to take a part of numerical sequence, trim it in the beginning, from all the numeric sequences of the predicting data and use it to predict anomalies in our data which we have placed earlier, and this will be automatically done, without user</w:t>
       </w:r>
       <w:r>
         <w:rPr>
@@ -2037,14 +1971,7 @@
           <w:rFonts w:ascii="Times New Roman" w:eastAsia="Times New Roman" w:hAnsi="Times New Roman" w:cs="Times New Roman"/>
           <w:sz w:val="20"/>
         </w:rPr>
-        <w:t>data</w:t>
-      </w:r>
-      <w:r>
-        <w:rPr>
-          <w:rFonts w:ascii="Times New Roman" w:eastAsia="Times New Roman" w:hAnsi="Times New Roman" w:cs="Times New Roman"/>
-          <w:sz w:val="20"/>
-        </w:rPr>
-        <w:t>(</w:t>
+        <w:t>data(</w:t>
       </w:r>
       <w:proofErr w:type="gramEnd"/>
       <w:r>
@@ -2052,14 +1979,7 @@
           <w:rFonts w:ascii="Times New Roman" w:eastAsia="Times New Roman" w:hAnsi="Times New Roman" w:cs="Times New Roman"/>
           <w:sz w:val="20"/>
         </w:rPr>
-        <w:t xml:space="preserve">in percentage, rounded off to the nearest integers) of a sample web server. The values of this load, taken over time, are represented as </w:t>
-      </w:r>
-      <w:r>
-        <w:rPr>
-          <w:rFonts w:ascii="Times New Roman" w:eastAsia="Times New Roman" w:hAnsi="Times New Roman" w:cs="Times New Roman"/>
-          <w:sz w:val="20"/>
-        </w:rPr>
-        <w:t xml:space="preserve">numerical sequences. For testing our </w:t>
+        <w:t xml:space="preserve">in percentage, rounded off to the nearest integers) of a sample web server. The values of this load, taken over time, are represented as numerical sequences. For testing our </w:t>
       </w:r>
       <w:r>
         <w:rPr>
@@ -2073,14 +1993,7 @@
           <w:rFonts w:ascii="Times New Roman" w:eastAsia="Times New Roman" w:hAnsi="Times New Roman" w:cs="Times New Roman"/>
           <w:sz w:val="20"/>
         </w:rPr>
-        <w:t xml:space="preserve"> project, we will consider the values inside [45,55] as normal values, and anything outside it to be anomalies. Our predicting data comprises of anomalies between values between [0, 100] placed at random indexes. </w:t>
-      </w:r>
-      <w:r>
-        <w:rPr>
-          <w:rFonts w:ascii="Times New Roman" w:eastAsia="Times New Roman" w:hAnsi="Times New Roman" w:cs="Times New Roman"/>
-          <w:sz w:val="20"/>
-        </w:rPr>
-        <w:t>Combined data from both train</w:t>
+        <w:t xml:space="preserve"> project, we will consider the values inside [45,55] as normal values, and anything outside it to be anomalies. Our predicting data comprises of anomalies between values between [0, 100] placed at random indexes. Combined data from both train</w:t>
       </w:r>
       <w:r>
         <w:rPr>
@@ -2319,7 +2232,23 @@
           <w:rFonts w:ascii="Times New Roman" w:eastAsia="Times New Roman" w:hAnsi="Times New Roman" w:cs="Times New Roman"/>
           <w:sz w:val="20"/>
         </w:rPr>
-        <w:t>After that, Spatial Pooler and Temporal Memory is initialized.</w:t>
+        <w:t>After that, Spatial Pooler and Temporal Memory is</w:t>
+      </w:r>
+      <w:r>
+        <w:rPr>
+          <w:rFonts w:ascii="Times New Roman" w:eastAsia="Times New Roman" w:hAnsi="Times New Roman" w:cs="Times New Roman"/>
+          <w:sz w:val="20"/>
+        </w:rPr>
+        <w:t xml:space="preserve"> </w:t>
+      </w:r>
+      <w:bookmarkStart w:id="0" w:name="_GoBack"/>
+      <w:bookmarkEnd w:id="0"/>
+      <w:r>
+        <w:rPr>
+          <w:rFonts w:ascii="Times New Roman" w:eastAsia="Times New Roman" w:hAnsi="Times New Roman" w:cs="Times New Roman"/>
+          <w:sz w:val="20"/>
+        </w:rPr>
+        <w:t>initialized.</w:t>
       </w:r>
     </w:p>
     <w:p>
@@ -2467,14 +2396,7 @@
           <w:rFonts w:ascii="Times New Roman" w:eastAsia="Times New Roman" w:hAnsi="Times New Roman" w:cs="Times New Roman"/>
           <w:sz w:val="20"/>
         </w:rPr>
-        <w:t>Encoder and HTM Configuration settings are needed to be passed to relevant components in this class. We are going to use the classifier object from trained HTM to predict</w:t>
-      </w:r>
-      <w:r>
-        <w:rPr>
-          <w:rFonts w:ascii="Times New Roman" w:eastAsia="Times New Roman" w:hAnsi="Times New Roman" w:cs="Times New Roman"/>
-          <w:sz w:val="20"/>
-        </w:rPr>
-        <w:t xml:space="preserve"> value, which will be eventually used for anomaly detection. </w:t>
+        <w:t xml:space="preserve">Encoder and HTM Configuration settings are needed to be passed to relevant components in this class. We are going to use the classifier object from trained HTM to predict value, which will be eventually used for anomaly detection. </w:t>
       </w:r>
     </w:p>
     <w:p>
@@ -2488,14 +2410,7 @@
           <w:rFonts w:ascii="Times New Roman" w:eastAsia="Times New Roman" w:hAnsi="Times New Roman" w:cs="Times New Roman"/>
           <w:sz w:val="20"/>
         </w:rPr>
-        <w:t xml:space="preserve">We are going to train and test data between the range of integer values between 0 and 100 with no periodicity, so we are using the following settings given in listing 1. We are taking 21 active </w:t>
-      </w:r>
-      <w:r>
-        <w:rPr>
-          <w:rFonts w:ascii="Times New Roman" w:eastAsia="Times New Roman" w:hAnsi="Times New Roman" w:cs="Times New Roman"/>
-          <w:sz w:val="20"/>
-        </w:rPr>
-        <w:t xml:space="preserve">bits for representation. There are 101 values which represent integers between [0, 100]. We are calculating </w:t>
+        <w:t xml:space="preserve">We are going to train and test data between the range of integer values between 0 and 100 with no periodicity, so we are using the following settings given in listing 1. We are taking 21 active bits for representation. There are 101 values which represent integers between [0, 100]. We are calculating </w:t>
       </w:r>
       <w:r>
         <w:rPr>
@@ -3168,14 +3083,7 @@
           <w:rFonts w:ascii="Times New Roman" w:eastAsia="Times New Roman" w:hAnsi="Times New Roman" w:cs="Times New Roman"/>
           <w:sz w:val="20"/>
         </w:rPr>
-        <w:t>Minimum and maximum values are set to 0 and 10</w:t>
-      </w:r>
-      <w:r>
-        <w:rPr>
-          <w:rFonts w:ascii="Times New Roman" w:eastAsia="Times New Roman" w:hAnsi="Times New Roman" w:cs="Times New Roman"/>
-          <w:sz w:val="20"/>
-        </w:rPr>
-        <w:t>0 respectively, as we are expecting all the values to be in this range only. In other cases, these values must be changed depending on the input data. We have made no changes to the default HTM Config</w:t>
+        <w:t>Minimum and maximum values are set to 0 and 100 respectively, as we are expecting all the values to be in this range only. In other cases, these values must be changed depending on the input data. We have made no changes to the default HTM Config</w:t>
       </w:r>
       <w:r>
         <w:rPr>
@@ -3231,14 +3139,7 @@
           <w:rFonts w:ascii="Times New Roman" w:eastAsia="Times New Roman" w:hAnsi="Times New Roman" w:cs="Times New Roman"/>
           <w:sz w:val="20"/>
         </w:rPr>
-        <w:t>a. We</w:t>
-      </w:r>
-      <w:r>
-        <w:rPr>
-          <w:rFonts w:ascii="Times New Roman" w:eastAsia="Times New Roman" w:hAnsi="Times New Roman" w:cs="Times New Roman"/>
-          <w:sz w:val="20"/>
-        </w:rPr>
-        <w:t xml:space="preserve"> have</w:t>
+        <w:t>a. We have</w:t>
       </w:r>
       <w:r>
         <w:rPr>
@@ -3269,28 +3170,14 @@
           <w:rFonts w:ascii="Times New Roman" w:eastAsia="Times New Roman" w:hAnsi="Times New Roman" w:cs="Times New Roman"/>
           <w:sz w:val="20"/>
         </w:rPr>
-        <w:t>CSV</w:t>
-      </w:r>
-      <w:r>
-        <w:rPr>
-          <w:rFonts w:ascii="Times New Roman" w:eastAsia="Times New Roman" w:hAnsi="Times New Roman" w:cs="Times New Roman"/>
-          <w:sz w:val="20"/>
-        </w:rPr>
-        <w:t>Reader</w:t>
-      </w:r>
-      <w:r>
-        <w:rPr>
-          <w:rFonts w:ascii="Times New Roman" w:eastAsia="Times New Roman" w:hAnsi="Times New Roman" w:cs="Times New Roman"/>
-          <w:sz w:val="20"/>
-        </w:rPr>
-        <w:t>_</w:t>
-      </w:r>
-      <w:r>
-        <w:rPr>
-          <w:rFonts w:ascii="Times New Roman" w:eastAsia="Times New Roman" w:hAnsi="Times New Roman" w:cs="Times New Roman"/>
-          <w:sz w:val="20"/>
-        </w:rPr>
-        <w:t>Folder</w:t>
+        <w:t>CSVReader</w:t>
+      </w:r>
+      <w:r>
+        <w:rPr>
+          <w:rFonts w:ascii="Times New Roman" w:eastAsia="Times New Roman" w:hAnsi="Times New Roman" w:cs="Times New Roman"/>
+          <w:sz w:val="20"/>
+        </w:rPr>
+        <w:t>_Folder</w:t>
       </w:r>
       <w:proofErr w:type="spellEnd"/>
       <w:r>
@@ -3322,14 +3209,7 @@
           <w:rFonts w:ascii="Times New Roman" w:eastAsia="Times New Roman" w:hAnsi="Times New Roman" w:cs="Times New Roman"/>
           <w:sz w:val="20"/>
         </w:rPr>
-        <w:t>CSV</w:t>
-      </w:r>
-      <w:r>
-        <w:rPr>
-          <w:rFonts w:ascii="Times New Roman" w:eastAsia="Times New Roman" w:hAnsi="Times New Roman" w:cs="Times New Roman"/>
-          <w:sz w:val="20"/>
-        </w:rPr>
-        <w:t>Reader</w:t>
+        <w:t>CSVReader</w:t>
       </w:r>
       <w:r>
         <w:rPr>
@@ -3344,14 +3224,7 @@
           <w:rFonts w:ascii="Times New Roman" w:eastAsia="Times New Roman" w:hAnsi="Times New Roman" w:cs="Times New Roman"/>
           <w:sz w:val="20"/>
         </w:rPr>
-        <w:t xml:space="preserve"> class to read a single file; it works in a similar way, except that it reads a single file. These clas</w:t>
-      </w:r>
-      <w:r>
-        <w:rPr>
-          <w:rFonts w:ascii="Times New Roman" w:eastAsia="Times New Roman" w:hAnsi="Times New Roman" w:cs="Times New Roman"/>
-          <w:sz w:val="20"/>
-        </w:rPr>
-        <w:t xml:space="preserve">ses store the read sequences to a list of numeric sequences, which will be used in a number of occasions later. These classes have exception handling implemented inside for handling non-numeric data. Data can be trimmed using </w:t>
+        <w:t xml:space="preserve"> class to read a single file; it works in a similar way, except that it reads a single file. These classes store the read sequences to a list of numeric sequences, which will be used in a number of occasions later. These classes have exception handling implemented inside for handling non-numeric data. Data can be trimmed using </w:t>
       </w:r>
       <w:proofErr w:type="spellStart"/>
       <w:r>
@@ -3367,14 +3240,7 @@
           <w:rFonts w:ascii="Times New Roman" w:eastAsia="Times New Roman" w:hAnsi="Times New Roman" w:cs="Times New Roman"/>
           <w:sz w:val="20"/>
         </w:rPr>
-        <w:t xml:space="preserve"> method, which wi</w:t>
-      </w:r>
-      <w:r>
-        <w:rPr>
-          <w:rFonts w:ascii="Times New Roman" w:eastAsia="Times New Roman" w:hAnsi="Times New Roman" w:cs="Times New Roman"/>
-          <w:sz w:val="20"/>
-        </w:rPr>
-        <w:t xml:space="preserve">ll be used in our unsupervised approach. </w:t>
+        <w:t xml:space="preserve"> method, which will be used in our unsupervised approach. </w:t>
       </w:r>
       <w:proofErr w:type="spellStart"/>
       <w:r>
@@ -3409,14 +3275,7 @@
           <w:rFonts w:ascii="Times New Roman" w:eastAsia="Times New Roman" w:hAnsi="Times New Roman" w:cs="Times New Roman"/>
           <w:sz w:val="20"/>
         </w:rPr>
-        <w:t xml:space="preserve">public </w:t>
-      </w:r>
-      <w:r>
-        <w:rPr>
-          <w:rFonts w:ascii="Times New Roman" w:eastAsia="Times New Roman" w:hAnsi="Times New Roman" w:cs="Times New Roman"/>
-          <w:sz w:val="20"/>
-        </w:rPr>
-        <w:t xml:space="preserve">List&lt;List&lt;double&gt;&gt; </w:t>
+        <w:t xml:space="preserve">public List&lt;List&lt;double&gt;&gt; </w:t>
       </w:r>
       <w:proofErr w:type="spellStart"/>
       <w:proofErr w:type="gramStart"/>
@@ -3684,28 +3543,14 @@
           <w:rFonts w:ascii="Times New Roman" w:eastAsia="Times New Roman" w:hAnsi="Times New Roman" w:cs="Times New Roman"/>
           <w:sz w:val="20"/>
         </w:rPr>
-        <w:t>CSV</w:t>
-      </w:r>
-      <w:r>
-        <w:rPr>
-          <w:rFonts w:ascii="Times New Roman" w:eastAsia="Times New Roman" w:hAnsi="Times New Roman" w:cs="Times New Roman"/>
-          <w:sz w:val="20"/>
-        </w:rPr>
-        <w:t>Reader</w:t>
-      </w:r>
-      <w:r>
-        <w:rPr>
-          <w:rFonts w:ascii="Times New Roman" w:eastAsia="Times New Roman" w:hAnsi="Times New Roman" w:cs="Times New Roman"/>
-          <w:sz w:val="20"/>
-        </w:rPr>
-        <w:t>_</w:t>
-      </w:r>
-      <w:r>
-        <w:rPr>
-          <w:rFonts w:ascii="Times New Roman" w:eastAsia="Times New Roman" w:hAnsi="Times New Roman" w:cs="Times New Roman"/>
-          <w:sz w:val="20"/>
-        </w:rPr>
-        <w:t>Folder</w:t>
+        <w:t>CSVReader</w:t>
+      </w:r>
+      <w:r>
+        <w:rPr>
+          <w:rFonts w:ascii="Times New Roman" w:eastAsia="Times New Roman" w:hAnsi="Times New Roman" w:cs="Times New Roman"/>
+          <w:sz w:val="20"/>
+        </w:rPr>
+        <w:t>_Folder</w:t>
       </w:r>
       <w:proofErr w:type="spellEnd"/>
       <w:r>
@@ -3751,21 +3596,7 @@
           <w:rFonts w:ascii="Times New Roman" w:eastAsia="Times New Roman" w:hAnsi="Times New Roman" w:cs="Times New Roman"/>
           <w:sz w:val="20"/>
         </w:rPr>
-        <w:t>CSV</w:t>
-      </w:r>
-      <w:r>
-        <w:rPr>
-          <w:rFonts w:ascii="Times New Roman" w:eastAsia="Times New Roman" w:hAnsi="Times New Roman" w:cs="Times New Roman"/>
-          <w:sz w:val="20"/>
-        </w:rPr>
-        <w:t>T</w:t>
-      </w:r>
-      <w:r>
-        <w:rPr>
-          <w:rFonts w:ascii="Times New Roman" w:eastAsia="Times New Roman" w:hAnsi="Times New Roman" w:cs="Times New Roman"/>
-          <w:sz w:val="20"/>
-        </w:rPr>
-        <w:t>oHTM</w:t>
+        <w:t>CSVToHTM</w:t>
       </w:r>
       <w:proofErr w:type="spellEnd"/>
       <w:r>
@@ -3792,14 +3623,7 @@
           <w:rFonts w:ascii="Times New Roman" w:eastAsia="Times New Roman" w:hAnsi="Times New Roman" w:cs="Times New Roman"/>
           <w:sz w:val="20"/>
         </w:rPr>
-        <w:t>Dictionary&lt;string, List&lt;double&gt;&gt; d</w:t>
-      </w:r>
-      <w:r>
-        <w:rPr>
-          <w:rFonts w:ascii="Times New Roman" w:eastAsia="Times New Roman" w:hAnsi="Times New Roman" w:cs="Times New Roman"/>
-          <w:sz w:val="20"/>
-        </w:rPr>
-        <w:t>ictionary = new Dictionary&lt;string, List&lt;double&gt;</w:t>
+        <w:t>Dictionary&lt;string, List&lt;double&gt;&gt; dictionary = new Dictionary&lt;string, List&lt;double&gt;</w:t>
       </w:r>
       <w:proofErr w:type="gramStart"/>
       <w:r>
@@ -4005,14 +3829,7 @@
           <w:rFonts w:ascii="Times New Roman" w:eastAsia="Times New Roman" w:hAnsi="Times New Roman" w:cs="Times New Roman"/>
           <w:sz w:val="20"/>
         </w:rPr>
-        <w:t xml:space="preserve">   </w:t>
-      </w:r>
-      <w:r>
-        <w:rPr>
-          <w:rFonts w:ascii="Times New Roman" w:eastAsia="Times New Roman" w:hAnsi="Times New Roman" w:cs="Times New Roman"/>
-          <w:sz w:val="20"/>
-        </w:rPr>
-        <w:t xml:space="preserve">  </w:t>
+        <w:t xml:space="preserve">     </w:t>
       </w:r>
       <w:proofErr w:type="spellStart"/>
       <w:proofErr w:type="gramStart"/>
@@ -4174,14 +3991,7 @@
           <w:rFonts w:ascii="Times New Roman" w:eastAsia="Times New Roman" w:hAnsi="Times New Roman" w:cs="Times New Roman"/>
           <w:sz w:val="20"/>
         </w:rPr>
-        <w:t xml:space="preserve"> class, to train our model using multisequence class, as shown in listing 4. We will also </w:t>
-      </w:r>
-      <w:r>
-        <w:rPr>
-          <w:rFonts w:ascii="Times New Roman" w:eastAsia="Times New Roman" w:hAnsi="Times New Roman" w:cs="Times New Roman"/>
-          <w:sz w:val="20"/>
-        </w:rPr>
-        <w:t>combine the numerical data sequences from training (for learning) and predicting folders, and train the HTM model using this data. This class will return our trained model object predictor, which will be used later for prediction/anomaly detection.</w:t>
+        <w:t xml:space="preserve"> class, to train our model using multisequence class, as shown in listing 4. We will also combine the numerical data sequences from training (for learning) and predicting folders, and train the HTM model using this data. This class will return our trained model object predictor, which will be used later for prediction/anomaly detection.</w:t>
       </w:r>
     </w:p>
     <w:p>
@@ -4220,14 +4030,7 @@
           <w:rFonts w:ascii="Times New Roman" w:eastAsia="Times New Roman" w:hAnsi="Times New Roman" w:cs="Times New Roman"/>
           <w:sz w:val="20"/>
         </w:rPr>
-        <w:t>M</w:t>
-      </w:r>
-      <w:r>
-        <w:rPr>
-          <w:rFonts w:ascii="Times New Roman" w:eastAsia="Times New Roman" w:hAnsi="Times New Roman" w:cs="Times New Roman"/>
-          <w:sz w:val="20"/>
-        </w:rPr>
-        <w:t>ultiSequenceLearning</w:t>
+        <w:t>MultiSequenceLearning</w:t>
       </w:r>
       <w:proofErr w:type="spellEnd"/>
       <w:r>
@@ -4359,14 +4162,7 @@
           <w:rFonts w:ascii="Times New Roman" w:eastAsia="Times New Roman" w:hAnsi="Times New Roman" w:cs="Times New Roman"/>
           <w:sz w:val="20"/>
         </w:rPr>
-        <w:t xml:space="preserve"> class to detec</w:t>
-      </w:r>
-      <w:r>
-        <w:rPr>
-          <w:rFonts w:ascii="Times New Roman" w:eastAsia="Times New Roman" w:hAnsi="Times New Roman" w:cs="Times New Roman"/>
-          <w:sz w:val="20"/>
-        </w:rPr>
-        <w:t>t anomalies. This class works in the following way,</w:t>
+        <w:t xml:space="preserve"> class to detect anomalies. This class works in the following way,</w:t>
       </w:r>
     </w:p>
     <w:p>
@@ -4402,14 +4198,7 @@
           <w:rFonts w:ascii="Times New Roman" w:eastAsia="Times New Roman" w:hAnsi="Times New Roman" w:cs="Times New Roman"/>
           <w:sz w:val="20"/>
         </w:rPr>
-        <w:t>The Run method encompasses all the important steps which we are going to help running this project f</w:t>
-      </w:r>
-      <w:r>
-        <w:rPr>
-          <w:rFonts w:ascii="Times New Roman" w:eastAsia="Times New Roman" w:hAnsi="Times New Roman" w:cs="Times New Roman"/>
-          <w:sz w:val="20"/>
-        </w:rPr>
-        <w:t>rom the beginning.</w:t>
+        <w:t>The Run method encompasses all the important steps which we are going to help running this project from the beginning.</w:t>
       </w:r>
     </w:p>
     <w:p>
@@ -4469,28 +4258,14 @@
           <w:rFonts w:ascii="Times New Roman" w:eastAsia="Times New Roman" w:hAnsi="Times New Roman" w:cs="Times New Roman"/>
           <w:sz w:val="20"/>
         </w:rPr>
-        <w:t>CSV</w:t>
-      </w:r>
-      <w:r>
-        <w:rPr>
-          <w:rFonts w:ascii="Times New Roman" w:eastAsia="Times New Roman" w:hAnsi="Times New Roman" w:cs="Times New Roman"/>
-          <w:sz w:val="20"/>
-        </w:rPr>
-        <w:t>Reader</w:t>
-      </w:r>
-      <w:r>
-        <w:rPr>
-          <w:rFonts w:ascii="Times New Roman" w:eastAsia="Times New Roman" w:hAnsi="Times New Roman" w:cs="Times New Roman"/>
-          <w:sz w:val="20"/>
-        </w:rPr>
-        <w:t>_</w:t>
-      </w:r>
-      <w:r>
-        <w:rPr>
-          <w:rFonts w:ascii="Times New Roman" w:eastAsia="Times New Roman" w:hAnsi="Times New Roman" w:cs="Times New Roman"/>
-          <w:sz w:val="20"/>
-        </w:rPr>
-        <w:t>Folder</w:t>
+        <w:t>CSVReader</w:t>
+      </w:r>
+      <w:r>
+        <w:rPr>
+          <w:rFonts w:ascii="Times New Roman" w:eastAsia="Times New Roman" w:hAnsi="Times New Roman" w:cs="Times New Roman"/>
+          <w:sz w:val="20"/>
+        </w:rPr>
+        <w:t>_Folder</w:t>
       </w:r>
       <w:proofErr w:type="spellEnd"/>
       <w:r>
@@ -4540,14 +4315,7 @@
           <w:rFonts w:ascii="Times New Roman" w:eastAsia="Times New Roman" w:hAnsi="Times New Roman" w:cs="Times New Roman"/>
           <w:sz w:val="20"/>
         </w:rPr>
-        <w:t xml:space="preserve"> </w:t>
-      </w:r>
-      <w:r>
-        <w:rPr>
-          <w:rFonts w:ascii="Times New Roman" w:eastAsia="Times New Roman" w:hAnsi="Times New Roman" w:cs="Times New Roman"/>
-          <w:sz w:val="20"/>
-        </w:rPr>
-        <w:t xml:space="preserve">folder. Before starting our prediction, we use </w:t>
+        <w:t xml:space="preserve"> folder. Before starting our prediction, we use </w:t>
       </w:r>
       <w:proofErr w:type="spellStart"/>
       <w:r>
@@ -4563,14 +4331,7 @@
           <w:rFonts w:ascii="Times New Roman" w:eastAsia="Times New Roman" w:hAnsi="Times New Roman" w:cs="Times New Roman"/>
           <w:sz w:val="20"/>
         </w:rPr>
-        <w:t xml:space="preserve"> method of this class to trim a few elements in the front before testing, as shown in listing 5. This method trims between 1 to 4 elements of a sequence. The number between 1 to 4 is decided rando</w:t>
-      </w:r>
-      <w:r>
-        <w:rPr>
-          <w:rFonts w:ascii="Times New Roman" w:eastAsia="Times New Roman" w:hAnsi="Times New Roman" w:cs="Times New Roman"/>
-          <w:sz w:val="20"/>
-        </w:rPr>
-        <w:t>mly, and it essentially returns a subsequence.  We will use this data for predicting anomalies. Please note that the data read from predicting folder contains anomalies at random indexes in different sequences.</w:t>
+        <w:t xml:space="preserve"> method of this class to trim a few elements in the front before testing, as shown in listing 5. This method trims between 1 to 4 elements of a sequence. The number between 1 to 4 is decided randomly, and it essentially returns a subsequence.  We will use this data for predicting anomalies. Please note that the data read from predicting folder contains anomalies at random indexes in different sequences.</w:t>
       </w:r>
     </w:p>
     <w:tbl>
@@ -5445,14 +5206,7 @@
           <w:rFonts w:ascii="Times New Roman" w:eastAsia="Times New Roman" w:hAnsi="Times New Roman" w:cs="Times New Roman"/>
           <w:sz w:val="20"/>
         </w:rPr>
-        <w:t>me</w:t>
-      </w:r>
-      <w:r>
-        <w:rPr>
-          <w:rFonts w:ascii="Times New Roman" w:eastAsia="Times New Roman" w:hAnsi="Times New Roman" w:cs="Times New Roman"/>
-          <w:sz w:val="20"/>
-        </w:rPr>
-        <w:t>thod is the most important part of code in this project. We use this to detect anomalies in our test data using our trained HTM model.</w:t>
+        <w:t>method is the most important part of code in this project. We use this to detect anomalies in our test data using our trained HTM model.</w:t>
       </w:r>
     </w:p>
     <w:p>
@@ -5728,56 +5482,7 @@
           <w:rFonts w:ascii="Times New Roman" w:eastAsia="Times New Roman" w:hAnsi="Times New Roman" w:cs="Times New Roman"/>
           <w:sz w:val="20"/>
         </w:rPr>
-        <w:t xml:space="preserve">Listing </w:t>
-      </w:r>
-      <w:r>
-        <w:rPr>
-          <w:rFonts w:ascii="Times New Roman" w:eastAsia="Times New Roman" w:hAnsi="Times New Roman" w:cs="Times New Roman"/>
-          <w:sz w:val="20"/>
-        </w:rPr>
-        <w:t>7</w:t>
-      </w:r>
-      <w:r>
-        <w:rPr>
-          <w:rFonts w:ascii="Times New Roman" w:eastAsia="Times New Roman" w:hAnsi="Times New Roman" w:cs="Times New Roman"/>
-          <w:sz w:val="20"/>
-        </w:rPr>
-        <w:t xml:space="preserve">: </w:t>
-      </w:r>
-      <w:r>
-        <w:rPr>
-          <w:rFonts w:ascii="Times New Roman" w:eastAsia="Times New Roman" w:hAnsi="Times New Roman" w:cs="Times New Roman"/>
-          <w:sz w:val="20"/>
-        </w:rPr>
-        <w:t>Storing</w:t>
-      </w:r>
-      <w:r>
-        <w:rPr>
-          <w:rFonts w:ascii="Times New Roman" w:eastAsia="Times New Roman" w:hAnsi="Times New Roman" w:cs="Times New Roman"/>
-          <w:sz w:val="20"/>
-        </w:rPr>
-        <w:t xml:space="preserve"> </w:t>
-      </w:r>
-      <w:r>
-        <w:rPr>
-          <w:rFonts w:ascii="Times New Roman" w:eastAsia="Times New Roman" w:hAnsi="Times New Roman" w:cs="Times New Roman"/>
-          <w:sz w:val="20"/>
-        </w:rPr>
-        <w:t xml:space="preserve">console output </w:t>
-      </w:r>
-      <w:r>
-        <w:rPr>
-          <w:rFonts w:ascii="Times New Roman" w:eastAsia="Times New Roman" w:hAnsi="Times New Roman" w:cs="Times New Roman"/>
-          <w:sz w:val="20"/>
-        </w:rPr>
-        <w:t xml:space="preserve">data </w:t>
-      </w:r>
-      <w:r>
-        <w:rPr>
-          <w:rFonts w:ascii="Times New Roman" w:eastAsia="Times New Roman" w:hAnsi="Times New Roman" w:cs="Times New Roman"/>
-          <w:sz w:val="20"/>
-        </w:rPr>
-        <w:t>where anomalies are detected or not to the output path.</w:t>
+        <w:t>Listing 7: Storing console output data where anomalies are detected or not to the output path.</w:t>
       </w:r>
     </w:p>
     <w:p>
@@ -5791,14 +5496,7 @@
           <w:rFonts w:ascii="Times New Roman" w:eastAsia="Times New Roman" w:hAnsi="Times New Roman" w:cs="Times New Roman"/>
           <w:sz w:val="20"/>
         </w:rPr>
-        <w:t>T</w:t>
-      </w:r>
-      <w:r>
-        <w:rPr>
-          <w:rFonts w:ascii="Times New Roman" w:eastAsia="Times New Roman" w:hAnsi="Times New Roman" w:cs="Times New Roman"/>
-          <w:sz w:val="20"/>
-        </w:rPr>
-        <w:t>his method traverses each value of the tested sequence one by one in a sliding window manner, and uses trained model predictor to predict the next element for comparison. We use an anomaly</w:t>
+        <w:t>This method traverses each value of the tested sequence one by one in a sliding window manner, and uses trained model predictor to predict the next element for comparison. We use an anomaly</w:t>
       </w:r>
       <w:r>
         <w:rPr>
@@ -5812,21 +5510,7 @@
           <w:rFonts w:ascii="Times New Roman" w:eastAsia="Times New Roman" w:hAnsi="Times New Roman" w:cs="Times New Roman"/>
           <w:sz w:val="20"/>
         </w:rPr>
-        <w:t>s</w:t>
-      </w:r>
-      <w:r>
-        <w:rPr>
-          <w:rFonts w:ascii="Times New Roman" w:eastAsia="Times New Roman" w:hAnsi="Times New Roman" w:cs="Times New Roman"/>
-          <w:sz w:val="20"/>
-        </w:rPr>
-        <w:t>core to quantify the comparison, by taking absolute value of the d</w:t>
-      </w:r>
-      <w:r>
-        <w:rPr>
-          <w:rFonts w:ascii="Times New Roman" w:eastAsia="Times New Roman" w:hAnsi="Times New Roman" w:cs="Times New Roman"/>
-          <w:sz w:val="20"/>
-        </w:rPr>
-        <w:t xml:space="preserve">ifference between the predicted value and real value. If the prediction (absolute difference ratio) crosses a certain tolerance level (threshold value), preset to 10%, it is declared as an anomaly, and outputted to the user. </w:t>
+        <w:t xml:space="preserve">score to quantify the comparison, by taking absolute value of the difference between the predicted value and real value. If the prediction (absolute difference ratio) crosses a certain tolerance level (threshold value), preset to 10%, it is declared as an anomaly, and outputted to the user. </w:t>
       </w:r>
     </w:p>
     <w:p>
@@ -5840,21 +5524,7 @@
           <w:rFonts w:ascii="Times New Roman" w:eastAsia="Times New Roman" w:hAnsi="Times New Roman" w:cs="Times New Roman"/>
           <w:sz w:val="20"/>
         </w:rPr>
-        <w:t>In our sliding window approach</w:t>
-      </w:r>
-      <w:r>
-        <w:rPr>
-          <w:rFonts w:ascii="Times New Roman" w:eastAsia="Times New Roman" w:hAnsi="Times New Roman" w:cs="Times New Roman"/>
-          <w:sz w:val="20"/>
-        </w:rPr>
-        <w:t>, naturally the first element is skipped, so we ensure that the first element is checked for anomaly in the beginning. So, in the beginning, we use the second element of the list to predict and compare the previous element (which is the first element). A f</w:t>
-      </w:r>
-      <w:r>
-        <w:rPr>
-          <w:rFonts w:ascii="Times New Roman" w:eastAsia="Times New Roman" w:hAnsi="Times New Roman" w:cs="Times New Roman"/>
-          <w:sz w:val="20"/>
-        </w:rPr>
-        <w:t>lag is set to control the command execution; if the first element has anomaly, then we will not use it to detect our second element. We will directly start from second element. Otherwise, we will start from first element as usual.</w:t>
+        <w:t>In our sliding window approach, naturally the first element is skipped, so we ensure that the first element is checked for anomaly in the beginning. So, in the beginning, we use the second element of the list to predict and compare the previous element (which is the first element). A flag is set to control the command execution; if the first element has anomaly, then we will not use it to detect our second element. We will directly start from second element. Otherwise, we will start from first element as usual.</w:t>
       </w:r>
     </w:p>
     <w:p>
@@ -5868,14 +5538,7 @@
           <w:rFonts w:ascii="Times New Roman" w:eastAsia="Times New Roman" w:hAnsi="Times New Roman" w:cs="Times New Roman"/>
           <w:sz w:val="20"/>
         </w:rPr>
-        <w:t>When we traverse the list</w:t>
-      </w:r>
-      <w:r>
-        <w:rPr>
-          <w:rFonts w:ascii="Times New Roman" w:eastAsia="Times New Roman" w:hAnsi="Times New Roman" w:cs="Times New Roman"/>
-          <w:sz w:val="20"/>
-        </w:rPr>
-        <w:t xml:space="preserve"> one by one to the right, we pass the value to the predictor to get the next value and compare the prediction with the actual value. If there's anomaly, then it is outputted to the user, and the anomalous element is skipped. </w:t>
+        <w:t xml:space="preserve">When we traverse the list one by one to the right, we pass the value to the predictor to get the next value and compare the prediction with the actual value. If there's anomaly, then it is outputted to the user, and the anomalous element is skipped. </w:t>
       </w:r>
       <w:r>
         <w:rPr>
@@ -5883,20 +5546,14 @@
           <w:sz w:val="20"/>
         </w:rPr>
         <w:lastRenderedPageBreak/>
-        <w:t>Upon reaching to the last eleme</w:t>
-      </w:r>
-      <w:r>
-        <w:rPr>
-          <w:rFonts w:ascii="Times New Roman" w:eastAsia="Times New Roman" w:hAnsi="Times New Roman" w:cs="Times New Roman"/>
-          <w:sz w:val="20"/>
-        </w:rPr>
-        <w:t>nt, we can end our traversal and move on to next list.</w:t>
+        <w:t>Upon reaching to the last element, we can end our traversal and move on to next list.</w:t>
       </w:r>
     </w:p>
     <w:p>
       <w:pPr>
         <w:spacing w:after="202" w:line="232" w:lineRule="auto"/>
         <w:ind w:left="-5" w:hanging="10"/>
+        <w:jc w:val="both"/>
       </w:pPr>
       <w:r>
         <w:rPr>
@@ -5935,7 +5592,21 @@
           <w:rFonts w:ascii="Times New Roman" w:eastAsia="Times New Roman" w:hAnsi="Times New Roman" w:cs="Times New Roman"/>
           <w:sz w:val="20"/>
         </w:rPr>
-        <w:t>] " from our trained model Predictor as shown in Listing 7.</w:t>
+        <w:t xml:space="preserve">] " from our trained model Predictor as shown in Listing </w:t>
+      </w:r>
+      <w:r>
+        <w:rPr>
+          <w:rFonts w:ascii="Times New Roman" w:eastAsia="Times New Roman" w:hAnsi="Times New Roman" w:cs="Times New Roman"/>
+          <w:sz w:val="20"/>
+        </w:rPr>
+        <w:t>8</w:t>
+      </w:r>
+      <w:r>
+        <w:rPr>
+          <w:rFonts w:ascii="Times New Roman" w:eastAsia="Times New Roman" w:hAnsi="Times New Roman" w:cs="Times New Roman"/>
+          <w:sz w:val="20"/>
+        </w:rPr>
+        <w:t>.</w:t>
       </w:r>
     </w:p>
     <w:p>
@@ -6007,36 +5678,28 @@
       <w:pPr>
         <w:spacing w:after="199" w:line="232" w:lineRule="auto"/>
         <w:ind w:left="-5" w:hanging="10"/>
-      </w:pPr>
-      <w:r>
-        <w:rPr>
-          <w:rFonts w:ascii="Times New Roman" w:eastAsia="Times New Roman" w:hAnsi="Times New Roman" w:cs="Times New Roman"/>
-          <w:sz w:val="20"/>
-        </w:rPr>
-        <w:t>Here, the item is the individual value from the tested list which is passed on the trained model. Let us assume that item passed to the model is of int type with value 8. We can use this to analyze how</w:t>
-      </w:r>
-      <w:r>
-        <w:rPr>
-          <w:rFonts w:ascii="Times New Roman" w:eastAsia="Times New Roman" w:hAnsi="Times New Roman" w:cs="Times New Roman"/>
-          <w:sz w:val="20"/>
-        </w:rPr>
-        <w:t xml:space="preserve"> prediction works. The following code and the output given in listing 8 demonstrates how the predicted data can be </w:t>
-      </w:r>
-      <w:proofErr w:type="spellStart"/>
-      <w:r>
-        <w:rPr>
-          <w:rFonts w:ascii="Times New Roman" w:eastAsia="Times New Roman" w:hAnsi="Times New Roman" w:cs="Times New Roman"/>
-          <w:sz w:val="20"/>
-        </w:rPr>
-        <w:t>accesed</w:t>
-      </w:r>
-      <w:proofErr w:type="spellEnd"/>
-      <w:r>
-        <w:rPr>
-          <w:rFonts w:ascii="Times New Roman" w:eastAsia="Times New Roman" w:hAnsi="Times New Roman" w:cs="Times New Roman"/>
-          <w:sz w:val="20"/>
-        </w:rPr>
-        <w:t>.</w:t>
+        <w:jc w:val="both"/>
+      </w:pPr>
+      <w:r>
+        <w:rPr>
+          <w:rFonts w:ascii="Times New Roman" w:eastAsia="Times New Roman" w:hAnsi="Times New Roman" w:cs="Times New Roman"/>
+          <w:sz w:val="20"/>
+        </w:rPr>
+        <w:t>Here, the item is the individual value from the tested list which is passed on the trained model. Let us assume that item passed to the model is of int type with value 8. We can use this to analyze how prediction works. The following code and the output given in listing 8 demonstrates how the predicted data can be acces</w:t>
+      </w:r>
+      <w:r>
+        <w:rPr>
+          <w:rFonts w:ascii="Times New Roman" w:eastAsia="Times New Roman" w:hAnsi="Times New Roman" w:cs="Times New Roman"/>
+          <w:sz w:val="20"/>
+        </w:rPr>
+        <w:t>s</w:t>
+      </w:r>
+      <w:r>
+        <w:rPr>
+          <w:rFonts w:ascii="Times New Roman" w:eastAsia="Times New Roman" w:hAnsi="Times New Roman" w:cs="Times New Roman"/>
+          <w:sz w:val="20"/>
+        </w:rPr>
+        <w:t>ed.</w:t>
       </w:r>
     </w:p>
     <w:p>
@@ -6300,70 +5963,49 @@
           <w:rFonts w:ascii="Times New Roman" w:eastAsia="Times New Roman" w:hAnsi="Times New Roman" w:cs="Times New Roman"/>
           <w:sz w:val="20"/>
         </w:rPr>
-        <w:t xml:space="preserve">: </w:t>
-      </w:r>
-      <w:proofErr w:type="spellStart"/>
-      <w:r>
-        <w:rPr>
-          <w:rFonts w:ascii="Times New Roman" w:eastAsia="Times New Roman" w:hAnsi="Times New Roman" w:cs="Times New Roman"/>
-          <w:sz w:val="20"/>
-        </w:rPr>
-        <w:t>Accesing</w:t>
-      </w:r>
-      <w:proofErr w:type="spellEnd"/>
-      <w:r>
-        <w:rPr>
-          <w:rFonts w:ascii="Times New Roman" w:eastAsia="Times New Roman" w:hAnsi="Times New Roman" w:cs="Times New Roman"/>
-          <w:sz w:val="20"/>
-        </w:rPr>
-        <w:t xml:space="preserve"> predicted data from trained model</w:t>
+        <w:t>: Acce</w:t>
+      </w:r>
+      <w:r>
+        <w:rPr>
+          <w:rFonts w:ascii="Times New Roman" w:eastAsia="Times New Roman" w:hAnsi="Times New Roman" w:cs="Times New Roman"/>
+          <w:sz w:val="20"/>
+        </w:rPr>
+        <w:t>s</w:t>
+      </w:r>
+      <w:r>
+        <w:rPr>
+          <w:rFonts w:ascii="Times New Roman" w:eastAsia="Times New Roman" w:hAnsi="Times New Roman" w:cs="Times New Roman"/>
+          <w:sz w:val="20"/>
+        </w:rPr>
+        <w:t>sing predicted data from trained model</w:t>
       </w:r>
     </w:p>
     <w:p>
       <w:pPr>
         <w:spacing w:after="114" w:line="232" w:lineRule="auto"/>
         <w:ind w:left="-5" w:hanging="10"/>
-      </w:pPr>
-      <w:r>
-        <w:rPr>
-          <w:rFonts w:ascii="Times New Roman" w:eastAsia="Times New Roman" w:hAnsi="Times New Roman" w:cs="Times New Roman"/>
-          <w:sz w:val="20"/>
-        </w:rPr>
-        <w:t xml:space="preserve">We know that the item we </w:t>
-      </w:r>
-      <w:r>
-        <w:rPr>
-          <w:rFonts w:ascii="Times New Roman" w:eastAsia="Times New Roman" w:hAnsi="Times New Roman" w:cs="Times New Roman"/>
-          <w:sz w:val="20"/>
-        </w:rPr>
-        <w:t>passed here is 8. The first line gives us the best prediction with similarity accuracy. We can easily get the predicted value which will come after 8 (here, it is 1), and previous value (11, in this case). We use basic string operations to get our required</w:t>
-      </w:r>
-      <w:r>
-        <w:rPr>
-          <w:rFonts w:ascii="Times New Roman" w:eastAsia="Times New Roman" w:hAnsi="Times New Roman" w:cs="Times New Roman"/>
-          <w:sz w:val="20"/>
-        </w:rPr>
-        <w:t xml:space="preserve"> values.</w:t>
+        <w:jc w:val="both"/>
+      </w:pPr>
+      <w:r>
+        <w:rPr>
+          <w:rFonts w:ascii="Times New Roman" w:eastAsia="Times New Roman" w:hAnsi="Times New Roman" w:cs="Times New Roman"/>
+          <w:sz w:val="20"/>
+        </w:rPr>
+        <w:t>We know that the item we passed here is 8. The first line gives us the best prediction with similarity accuracy. We can easily get the predicted value which will come after 8 (here, it is 1), and previous value (11, in this case). We use basic string operations to get our required values.</w:t>
       </w:r>
     </w:p>
     <w:p>
       <w:pPr>
         <w:spacing w:after="183" w:line="232" w:lineRule="auto"/>
         <w:ind w:left="-5" w:hanging="10"/>
-      </w:pPr>
-      <w:r>
-        <w:rPr>
-          <w:rFonts w:ascii="Times New Roman" w:eastAsia="Times New Roman" w:hAnsi="Times New Roman" w:cs="Times New Roman"/>
-          <w:sz w:val="20"/>
-        </w:rPr>
-        <w:t>The only downside in our approach is that we cannot detect two anomalies which are placed side by side, because as soon as an anomaly is detected, the code ignores the next anomalous element, as the anomalous element will result in incorrect predi</w:t>
-      </w:r>
-      <w:r>
-        <w:rPr>
-          <w:rFonts w:ascii="Times New Roman" w:eastAsia="Times New Roman" w:hAnsi="Times New Roman" w:cs="Times New Roman"/>
-          <w:sz w:val="20"/>
-        </w:rPr>
-        <w:t>ctions in the element next to it.</w:t>
+        <w:jc w:val="both"/>
+      </w:pPr>
+      <w:r>
+        <w:rPr>
+          <w:rFonts w:ascii="Times New Roman" w:eastAsia="Times New Roman" w:hAnsi="Times New Roman" w:cs="Times New Roman"/>
+          <w:sz w:val="20"/>
+        </w:rPr>
+        <w:t>The only downside in our approach is that we cannot detect two anomalies which are placed side by side, because as soon as an anomaly is detected, the code ignores the next anomalous element, as the anomalous element will result in incorrect predictions in the element next to it.</w:t>
       </w:r>
     </w:p>
     <w:p>
@@ -6385,6 +6027,7 @@
       <w:pPr>
         <w:spacing w:after="150" w:line="232" w:lineRule="auto"/>
         <w:ind w:left="-5" w:hanging="10"/>
+        <w:jc w:val="both"/>
         <w:rPr>
           <w:rFonts w:ascii="Times New Roman" w:eastAsia="Times New Roman" w:hAnsi="Times New Roman" w:cs="Times New Roman"/>
           <w:sz w:val="20"/>
@@ -6402,6 +6045,7 @@
       <w:pPr>
         <w:spacing w:after="150" w:line="232" w:lineRule="auto"/>
         <w:ind w:left="-5" w:hanging="10"/>
+        <w:jc w:val="both"/>
         <w:rPr>
           <w:rFonts w:ascii="Times New Roman" w:eastAsia="Times New Roman" w:hAnsi="Times New Roman" w:cs="Times New Roman"/>
           <w:sz w:val="20"/>
@@ -6419,6 +6063,7 @@
       <w:pPr>
         <w:spacing w:after="150" w:line="232" w:lineRule="auto"/>
         <w:ind w:left="-5" w:hanging="10"/>
+        <w:jc w:val="both"/>
         <w:rPr>
           <w:rFonts w:ascii="Times New Roman" w:eastAsia="Times New Roman" w:hAnsi="Times New Roman" w:cs="Times New Roman"/>
           <w:sz w:val="20"/>
@@ -6436,6 +6081,7 @@
       <w:pPr>
         <w:spacing w:after="150" w:line="232" w:lineRule="auto"/>
         <w:ind w:left="-5" w:hanging="10"/>
+        <w:jc w:val="both"/>
         <w:rPr>
           <w:rFonts w:ascii="Times New Roman" w:eastAsia="Times New Roman" w:hAnsi="Times New Roman" w:cs="Times New Roman"/>
           <w:sz w:val="20"/>
@@ -6453,6 +6099,7 @@
       <w:pPr>
         <w:spacing w:after="150" w:line="232" w:lineRule="auto"/>
         <w:ind w:left="-5" w:hanging="10"/>
+        <w:jc w:val="both"/>
         <w:rPr>
           <w:rFonts w:ascii="Times New Roman" w:eastAsia="Times New Roman" w:hAnsi="Times New Roman" w:cs="Times New Roman"/>
           <w:sz w:val="20"/>
@@ -6470,6 +6117,7 @@
       <w:pPr>
         <w:spacing w:after="150" w:line="232" w:lineRule="auto"/>
         <w:ind w:left="-5" w:hanging="10"/>
+        <w:jc w:val="both"/>
         <w:rPr>
           <w:rFonts w:ascii="Times New Roman" w:eastAsia="Times New Roman" w:hAnsi="Times New Roman" w:cs="Times New Roman"/>
           <w:sz w:val="20"/>
@@ -6851,14 +6499,7 @@
           <w:rFonts w:ascii="Times New Roman" w:eastAsia="Times New Roman" w:hAnsi="Times New Roman" w:cs="Times New Roman"/>
           <w:sz w:val="20"/>
         </w:rPr>
-        <w:t>After running our sample project, we analyz</w:t>
-      </w:r>
-      <w:r>
-        <w:rPr>
-          <w:rFonts w:ascii="Times New Roman" w:eastAsia="Times New Roman" w:hAnsi="Times New Roman" w:cs="Times New Roman"/>
-          <w:sz w:val="20"/>
-        </w:rPr>
-        <w:t xml:space="preserve">ed the output and got the following results: </w:t>
+        <w:t xml:space="preserve">After running our sample project, we analyzed the output and got the following results: </w:t>
       </w:r>
     </w:p>
     <w:p>
@@ -6994,14 +6635,7 @@
           <w:rFonts w:ascii="Times New Roman" w:eastAsia="Times New Roman" w:hAnsi="Times New Roman" w:cs="Times New Roman"/>
           <w:sz w:val="20"/>
         </w:rPr>
-        <w:t>Generally, a model should have low FNR. Having low False positive rate is also desirable</w:t>
-      </w:r>
-      <w:r>
-        <w:rPr>
-          <w:rFonts w:ascii="Times New Roman" w:eastAsia="Times New Roman" w:hAnsi="Times New Roman" w:cs="Times New Roman"/>
-          <w:sz w:val="20"/>
-        </w:rPr>
-        <w:t xml:space="preserve"> but not absolutely essential, Increased FNR, like when normal cases are marked as anomalies, can lead to unnecessary investigation of anomalous data and wasted effort. A lower value of both of them makes a good model for anomaly detection.</w:t>
+        <w:t>Generally, a model should have low FNR. Having low False positive rate is also desirable but not absolutely essential, Increased FNR, like when normal cases are marked as anomalies, can lead to unnecessary investigation of anomalous data and wasted effort. A lower value of both of them makes a good model for anomaly detection.</w:t>
       </w:r>
     </w:p>
     <w:p>
@@ -7015,14 +6649,7 @@
           <w:rFonts w:ascii="Times New Roman" w:eastAsia="Times New Roman" w:hAnsi="Times New Roman" w:cs="Times New Roman"/>
           <w:sz w:val="20"/>
         </w:rPr>
-        <w:t>HTM is generall</w:t>
-      </w:r>
-      <w:r>
-        <w:rPr>
-          <w:rFonts w:ascii="Times New Roman" w:eastAsia="Times New Roman" w:hAnsi="Times New Roman" w:cs="Times New Roman"/>
-          <w:sz w:val="20"/>
-        </w:rPr>
-        <w:t>y well suited for anomaly detection, because it is able to detect anomalies in real-time stream of data, without needing to use data for training. It is also robust to noise in input data.</w:t>
+        <w:t>HTM is generally well suited for anomaly detection, because it is able to detect anomalies in real-time stream of data, without needing to use data for training. It is also robust to noise in input data.</w:t>
       </w:r>
     </w:p>
     <w:p>
@@ -7040,14 +6667,7 @@
           <w:rFonts w:ascii="Times New Roman" w:eastAsia="Times New Roman" w:hAnsi="Times New Roman" w:cs="Times New Roman"/>
           <w:sz w:val="20"/>
         </w:rPr>
-        <w:t>In this experiment, we can see that the FNR is high, but we have te</w:t>
-      </w:r>
-      <w:r>
-        <w:rPr>
-          <w:rFonts w:ascii="Times New Roman" w:eastAsia="Times New Roman" w:hAnsi="Times New Roman" w:cs="Times New Roman"/>
-          <w:sz w:val="20"/>
-        </w:rPr>
-        <w:t xml:space="preserve">sted our sample project in our local machine with </w:t>
+        <w:t xml:space="preserve">In this experiment, we can see that the FNR is high, but we have tested our sample project in our local machine with </w:t>
       </w:r>
       <w:proofErr w:type="gramStart"/>
       <w:r>
@@ -7063,14 +6683,7 @@
           <w:rFonts w:ascii="Times New Roman" w:eastAsia="Times New Roman" w:hAnsi="Times New Roman" w:cs="Times New Roman"/>
           <w:sz w:val="20"/>
         </w:rPr>
-        <w:t xml:space="preserve"> number of numerical sequences due to high computational resource requirements and time constraint. This can be improved if high computation resources are used and more time is used for training the mod</w:t>
-      </w:r>
-      <w:r>
-        <w:rPr>
-          <w:rFonts w:ascii="Times New Roman" w:eastAsia="Times New Roman" w:hAnsi="Times New Roman" w:cs="Times New Roman"/>
-          <w:sz w:val="20"/>
-        </w:rPr>
-        <w:t>el in other platforms, like cloud. The results can be improved if we can use more amount of data and tune the hyper-parameters of our HTM model for best performance suited for our input data.</w:t>
+        <w:t xml:space="preserve"> number of numerical sequences due to high computational resource requirements and time constraint. This can be improved if high computation resources are used and more time is used for training the model in other platforms, like cloud. The results can be improved if we can use more amount of data and tune the hyper-parameters of our HTM model for best performance suited for our input data.</w:t>
       </w:r>
     </w:p>
     <w:p>
@@ -9796,7 +9409,7 @@
 </file>
 
 <file path=customXml/itemProps1.xml><?xml version="1.0" encoding="utf-8"?>
-<ds:datastoreItem xmlns:ds="http://schemas.openxmlformats.org/officeDocument/2006/customXml" ds:itemID="{A713D786-C04D-4BFA-80FA-77EF3AAD02BB}">
+<ds:datastoreItem xmlns:ds="http://schemas.openxmlformats.org/officeDocument/2006/customXml" ds:itemID="{0F7B55A9-350B-4B24-B26F-571C79808ACE}">
   <ds:schemaRefs>
     <ds:schemaRef ds:uri="http://schemas.openxmlformats.org/officeDocument/2006/bibliography"/>
   </ds:schemaRefs>

</xml_diff>